<commit_message>
Diagrama de secuencia y componentes. Imágenes de pruebas postman.
</commit_message>
<xml_diff>
--- a/Entregable-3/Diagramas y pruebas postman.docx
+++ b/Entregable-3/Diagramas y pruebas postman.docx
@@ -4,11 +4,13 @@
   <w:body>
     <w:p>
       <w:pPr>
+        <w:jc w:val="center"/>
         <w:rPr>
           <w:b/>
           <w:bCs/>
           <w:sz w:val="36"/>
           <w:szCs w:val="36"/>
+          <w:u w:val="single"/>
         </w:rPr>
       </w:pPr>
       <w:r>
@@ -17,6 +19,26 @@
           <w:bCs/>
           <w:sz w:val="36"/>
           <w:szCs w:val="36"/>
+          <w:u w:val="single"/>
+        </w:rPr>
+        <w:t>Entregable N°3- Transacciones</w:t>
+      </w:r>
+    </w:p>
+    <w:p>
+      <w:pPr>
+        <w:rPr>
+          <w:b/>
+          <w:bCs/>
+          <w:sz w:val="30"/>
+          <w:szCs w:val="30"/>
+        </w:rPr>
+      </w:pPr>
+      <w:r>
+        <w:rPr>
+          <w:b/>
+          <w:bCs/>
+          <w:sz w:val="30"/>
+          <w:szCs w:val="30"/>
         </w:rPr>
         <w:t>Diagrama de secuencia</w:t>
       </w:r>
@@ -30,50 +52,150 @@
           <w:szCs w:val="36"/>
         </w:rPr>
       </w:pPr>
-    </w:p>
-    <w:p>
-      <w:pPr>
+      <w:r>
         <w:rPr>
           <w:b/>
           <w:bCs/>
           <w:sz w:val="36"/>
           <w:szCs w:val="36"/>
         </w:rPr>
-      </w:pPr>
+        <w:drawing>
+          <wp:inline distT="0" distB="0" distL="0" distR="0" wp14:anchorId="575F038F" wp14:editId="3105D9DC">
+            <wp:extent cx="3820885" cy="3209853"/>
+            <wp:effectExtent l="0" t="0" r="8255" b="0"/>
+            <wp:docPr id="293619323" name="Imagen 1"/>
+            <wp:cNvGraphicFramePr>
+              <a:graphicFrameLocks xmlns:a="http://schemas.openxmlformats.org/drawingml/2006/main" noChangeAspect="1"/>
+            </wp:cNvGraphicFramePr>
+            <a:graphic xmlns:a="http://schemas.openxmlformats.org/drawingml/2006/main">
+              <a:graphicData uri="http://schemas.openxmlformats.org/drawingml/2006/picture">
+                <pic:pic xmlns:pic="http://schemas.openxmlformats.org/drawingml/2006/picture">
+                  <pic:nvPicPr>
+                    <pic:cNvPr id="293619323" name=""/>
+                    <pic:cNvPicPr/>
+                  </pic:nvPicPr>
+                  <pic:blipFill>
+                    <a:blip r:embed="rId5"/>
+                    <a:stretch>
+                      <a:fillRect/>
+                    </a:stretch>
+                  </pic:blipFill>
+                  <pic:spPr>
+                    <a:xfrm>
+                      <a:off x="0" y="0"/>
+                      <a:ext cx="3831750" cy="3218981"/>
+                    </a:xfrm>
+                    <a:prstGeom prst="rect">
+                      <a:avLst/>
+                    </a:prstGeom>
+                  </pic:spPr>
+                </pic:pic>
+              </a:graphicData>
+            </a:graphic>
+          </wp:inline>
+        </w:drawing>
+      </w:r>
     </w:p>
     <w:p>
       <w:pPr>
         <w:rPr>
           <w:b/>
           <w:bCs/>
-          <w:sz w:val="36"/>
-          <w:szCs w:val="36"/>
+          <w:sz w:val="30"/>
+          <w:szCs w:val="30"/>
         </w:rPr>
       </w:pPr>
       <w:r>
         <w:rPr>
           <w:b/>
           <w:bCs/>
-          <w:sz w:val="36"/>
-          <w:szCs w:val="36"/>
+          <w:sz w:val="30"/>
+          <w:szCs w:val="30"/>
         </w:rPr>
         <w:t>Diagrama de componentes</w:t>
       </w:r>
     </w:p>
-    <w:p/>
-    <w:p>
-      <w:r>
+    <w:p>
+      <w:r>
+        <w:lastRenderedPageBreak/>
+        <w:drawing>
+          <wp:inline distT="0" distB="0" distL="0" distR="0" wp14:anchorId="42F0A1AF" wp14:editId="0993EE6A">
+            <wp:extent cx="3673566" cy="4493167"/>
+            <wp:effectExtent l="0" t="0" r="3175" b="3175"/>
+            <wp:docPr id="813152299" name="Imagen 1"/>
+            <wp:cNvGraphicFramePr>
+              <a:graphicFrameLocks xmlns:a="http://schemas.openxmlformats.org/drawingml/2006/main" noChangeAspect="1"/>
+            </wp:cNvGraphicFramePr>
+            <a:graphic xmlns:a="http://schemas.openxmlformats.org/drawingml/2006/main">
+              <a:graphicData uri="http://schemas.openxmlformats.org/drawingml/2006/picture">
+                <pic:pic xmlns:pic="http://schemas.openxmlformats.org/drawingml/2006/picture">
+                  <pic:nvPicPr>
+                    <pic:cNvPr id="813152299" name=""/>
+                    <pic:cNvPicPr/>
+                  </pic:nvPicPr>
+                  <pic:blipFill>
+                    <a:blip r:embed="rId6"/>
+                    <a:stretch>
+                      <a:fillRect/>
+                    </a:stretch>
+                  </pic:blipFill>
+                  <pic:spPr>
+                    <a:xfrm>
+                      <a:off x="0" y="0"/>
+                      <a:ext cx="3684249" cy="4506234"/>
+                    </a:xfrm>
+                    <a:prstGeom prst="rect">
+                      <a:avLst/>
+                    </a:prstGeom>
+                  </pic:spPr>
+                </pic:pic>
+              </a:graphicData>
+            </a:graphic>
+          </wp:inline>
+        </w:drawing>
+      </w:r>
+    </w:p>
+    <w:p>
+      <w:pPr>
+        <w:rPr>
+          <w:b/>
+          <w:bCs/>
+          <w:sz w:val="24"/>
+          <w:szCs w:val="24"/>
+        </w:rPr>
+      </w:pPr>
+    </w:p>
+    <w:p>
+      <w:pPr>
+        <w:rPr>
+          <w:b/>
+          <w:bCs/>
+          <w:sz w:val="24"/>
+          <w:szCs w:val="24"/>
+        </w:rPr>
+      </w:pPr>
+      <w:r>
+        <w:rPr>
+          <w:b/>
+          <w:bCs/>
+          <w:sz w:val="24"/>
+          <w:szCs w:val="24"/>
+        </w:rPr>
         <w:t>Pruebas Postman</w:t>
       </w:r>
     </w:p>
-    <w:p/>
-    <w:p/>
     <w:p>
       <w:r>
         <w:t xml:space="preserve">POST </w:t>
       </w:r>
       <w:r>
-        <w:t>/transacciones/deposito</w:t>
+        <w:t>/transac</w:t>
+      </w:r>
+      <w:r>
+        <w:t>tion</w:t>
+      </w:r>
+      <w:r>
+        <w:t>/deposit</w:t>
       </w:r>
       <w:r>
         <w:t xml:space="preserve">: </w:t>
@@ -84,6 +206,9 @@
     </w:p>
     <w:p>
       <w:r>
+        <w:rPr>
+          <w:noProof/>
+        </w:rPr>
         <w:drawing>
           <wp:inline distT="0" distB="0" distL="0" distR="0" wp14:anchorId="0D0688FC" wp14:editId="41450575">
             <wp:extent cx="5400040" cy="2371725"/>
@@ -100,7 +225,7 @@
                     <pic:cNvPicPr/>
                   </pic:nvPicPr>
                   <pic:blipFill>
-                    <a:blip r:embed="rId5"/>
+                    <a:blip r:embed="rId7"/>
                     <a:stretch>
                       <a:fillRect/>
                     </a:stretch>
@@ -123,6 +248,10 @@
     </w:p>
     <w:p>
       <w:r>
+        <w:rPr>
+          <w:noProof/>
+        </w:rPr>
+        <w:lastRenderedPageBreak/>
         <w:drawing>
           <wp:inline distT="0" distB="0" distL="0" distR="0" wp14:anchorId="4DD08030" wp14:editId="791023C3">
             <wp:extent cx="5400040" cy="2513965"/>
@@ -139,7 +268,7 @@
                     <pic:cNvPicPr/>
                   </pic:nvPicPr>
                   <pic:blipFill>
-                    <a:blip r:embed="rId6"/>
+                    <a:blip r:embed="rId8"/>
                     <a:stretch>
                       <a:fillRect/>
                     </a:stretch>
@@ -174,7 +303,16 @@
         <w:t xml:space="preserve">POST </w:t>
       </w:r>
       <w:r>
-        <w:t>/transacciones/retiro</w:t>
+        <w:t>/transac</w:t>
+      </w:r>
+      <w:r>
+        <w:t>tions</w:t>
+      </w:r>
+      <w:r>
+        <w:t>/</w:t>
+      </w:r>
+      <w:r>
+        <w:t>withdrawal</w:t>
       </w:r>
       <w:r>
         <w:t xml:space="preserve">: </w:t>
@@ -191,6 +329,9 @@
         <w:jc w:val="both"/>
       </w:pPr>
       <w:r>
+        <w:rPr>
+          <w:noProof/>
+        </w:rPr>
         <w:drawing>
           <wp:inline distT="0" distB="0" distL="0" distR="0" wp14:anchorId="0B254787" wp14:editId="415A7B63">
             <wp:extent cx="5400040" cy="2554605"/>
@@ -207,7 +348,7 @@
                     <pic:cNvPicPr/>
                   </pic:nvPicPr>
                   <pic:blipFill>
-                    <a:blip r:embed="rId7"/>
+                    <a:blip r:embed="rId9"/>
                     <a:stretch>
                       <a:fillRect/>
                     </a:stretch>
@@ -236,6 +377,10 @@
         <w:jc w:val="both"/>
       </w:pPr>
       <w:r>
+        <w:rPr>
+          <w:noProof/>
+        </w:rPr>
+        <w:lastRenderedPageBreak/>
         <w:drawing>
           <wp:inline distT="0" distB="0" distL="0" distR="0" wp14:anchorId="1E2DFC8B" wp14:editId="414409CB">
             <wp:extent cx="5400040" cy="2593340"/>
@@ -252,7 +397,7 @@
                     <pic:cNvPicPr/>
                   </pic:nvPicPr>
                   <pic:blipFill>
-                    <a:blip r:embed="rId8"/>
+                    <a:blip r:embed="rId10"/>
                     <a:stretch>
                       <a:fillRect/>
                     </a:stretch>
@@ -281,6 +426,9 @@
         <w:jc w:val="both"/>
       </w:pPr>
       <w:r>
+        <w:rPr>
+          <w:noProof/>
+        </w:rPr>
         <w:drawing>
           <wp:inline distT="0" distB="0" distL="0" distR="0" wp14:anchorId="56ABB4AC" wp14:editId="432D748A">
             <wp:extent cx="5400040" cy="2497455"/>
@@ -297,7 +445,7 @@
                     <pic:cNvPicPr/>
                   </pic:nvPicPr>
                   <pic:blipFill>
-                    <a:blip r:embed="rId9"/>
+                    <a:blip r:embed="rId11"/>
                     <a:stretch>
                       <a:fillRect/>
                     </a:stretch>
@@ -320,7 +468,9 @@
     </w:p>
     <w:p>
       <w:r>
-        <w:lastRenderedPageBreak/>
+        <w:rPr>
+          <w:noProof/>
+        </w:rPr>
         <w:drawing>
           <wp:inline distT="0" distB="0" distL="0" distR="0" wp14:anchorId="0F2033FA" wp14:editId="69B1791D">
             <wp:extent cx="5400040" cy="2537460"/>
@@ -337,7 +487,7 @@
                     <pic:cNvPicPr/>
                   </pic:nvPicPr>
                   <pic:blipFill>
-                    <a:blip r:embed="rId10"/>
+                    <a:blip r:embed="rId12"/>
                     <a:stretch>
                       <a:fillRect/>
                     </a:stretch>
@@ -363,7 +513,13 @@
         <w:t xml:space="preserve">POST </w:t>
       </w:r>
       <w:r>
-        <w:t xml:space="preserve">/transacciones/transferencia </w:t>
+        <w:t>/transac</w:t>
+      </w:r>
+      <w:r>
+        <w:t>tions</w:t>
+      </w:r>
+      <w:r>
+        <w:t xml:space="preserve">/transfer </w:t>
       </w:r>
       <w:r>
         <w:t xml:space="preserve">: </w:t>
@@ -374,6 +530,10 @@
     </w:p>
     <w:p>
       <w:r>
+        <w:rPr>
+          <w:noProof/>
+        </w:rPr>
+        <w:lastRenderedPageBreak/>
         <w:drawing>
           <wp:inline distT="0" distB="0" distL="0" distR="0" wp14:anchorId="070B53CF" wp14:editId="66955098">
             <wp:extent cx="5400040" cy="2451100"/>
@@ -390,7 +550,7 @@
                     <pic:cNvPicPr/>
                   </pic:nvPicPr>
                   <pic:blipFill>
-                    <a:blip r:embed="rId11"/>
+                    <a:blip r:embed="rId13"/>
                     <a:stretch>
                       <a:fillRect/>
                     </a:stretch>
@@ -414,6 +574,9 @@
     <w:p/>
     <w:p>
       <w:r>
+        <w:rPr>
+          <w:noProof/>
+        </w:rPr>
         <w:drawing>
           <wp:inline distT="0" distB="0" distL="0" distR="0" wp14:anchorId="5184B8BE" wp14:editId="6BB029A9">
             <wp:extent cx="5400040" cy="2444750"/>
@@ -430,7 +593,7 @@
                     <pic:cNvPicPr/>
                   </pic:nvPicPr>
                   <pic:blipFill>
-                    <a:blip r:embed="rId12"/>
+                    <a:blip r:embed="rId14"/>
                     <a:stretch>
                       <a:fillRect/>
                     </a:stretch>
@@ -460,7 +623,7 @@
         <w:t xml:space="preserve"> </w:t>
       </w:r>
       <w:r>
-        <w:t xml:space="preserve">/transacciones/historial </w:t>
+        <w:t>/transacciones</w:t>
       </w:r>
       <w:r>
         <w:t xml:space="preserve">: </w:t>
@@ -471,7 +634,9 @@
     </w:p>
     <w:p>
       <w:r>
-        <w:lastRenderedPageBreak/>
+        <w:rPr>
+          <w:noProof/>
+        </w:rPr>
         <w:drawing>
           <wp:inline distT="0" distB="0" distL="0" distR="0" wp14:anchorId="2F4B2FE1" wp14:editId="7B042AC5">
             <wp:extent cx="5400040" cy="2656205"/>
@@ -488,7 +653,7 @@
                     <pic:cNvPicPr/>
                   </pic:nvPicPr>
                   <pic:blipFill>
-                    <a:blip r:embed="rId13"/>
+                    <a:blip r:embed="rId15"/>
                     <a:stretch>
                       <a:fillRect/>
                     </a:stretch>

</xml_diff>